<commit_message>
minor changes to Rmarkdown script for the prelim report
</commit_message>
<xml_diff>
--- a/Data/Rmarkdown_test.docx
+++ b/Data/Rmarkdown_test.docx
@@ -41,7 +41,7 @@
         <w:pStyle w:val="Date"/>
       </w:pPr>
       <w:r>
-        <w:t xml:space="preserve">2018-11-04</w:t>
+        <w:t xml:space="preserve">2018-11-05</w:t>
       </w:r>
     </w:p>
     <w:p>
@@ -1279,7 +1279,7 @@
     </w:lvl>
   </w:abstractNum>
   <w:abstractNum w:abstractNumId="990">
-    <w:nsid w:val="5dbb7523"/>
+    <w:nsid w:val="9212125e"/>
     <w:multiLevelType w:val="multilevel"/>
     <w:lvl w:ilvl="0">
       <w:numFmt w:val="bullet"/>
@@ -1360,7 +1360,7 @@
     </w:lvl>
   </w:abstractNum>
   <w:abstractNum w:abstractNumId="991">
-    <w:nsid w:val="be2e2170"/>
+    <w:nsid w:val="27ca06dd"/>
     <w:multiLevelType w:val="multilevel"/>
     <w:lvl w:ilvl="0">
       <w:numFmt w:val="bullet"/>

</xml_diff>

<commit_message>
Various changes to the tool and markdown scripts
Created a separate markdown file without keyplayer outputs. Implemented option in tool script to turn on/off keyplayer analyses. Started adding more comments to the tool script to explain functionality of the code
</commit_message>
<xml_diff>
--- a/Data/Rmarkdown_test.docx
+++ b/Data/Rmarkdown_test.docx
@@ -41,7 +41,7 @@
         <w:pStyle w:val="Date"/>
       </w:pPr>
       <w:r>
-        <w:t xml:space="preserve">2018-11-05</w:t>
+        <w:t xml:space="preserve">2018-11-15</w:t>
       </w:r>
     </w:p>
     <w:p>
@@ -832,345 +832,6 @@
         <w:t xml:space="preserve">Social network plot demonstrating how long vertices have worked with each other</w:t>
       </w:r>
     </w:p>
-    <w:p>
-      <w:pPr>
-        <w:pStyle w:val="Heading2"/>
-      </w:pPr>
-      <w:bookmarkStart w:id="29" w:name="keyplayer"/>
-      <w:bookmarkEnd w:id="29"/>
-      <w:r>
-        <w:t xml:space="preserve">Keyplayer</w:t>
-      </w:r>
-    </w:p>
-    <w:p>
-      <w:pPr>
-        <w:pStyle w:val="TableCaption"/>
-      </w:pPr>
-      <w:r>
-        <w:t xml:space="preserve">Network keyplayers based on individual centrality statistics</w:t>
-      </w:r>
-    </w:p>
-    <w:tbl>
-      <w:tblPr>
-        <w:tblStyle w:val="TableNormal"/>
-        <w:tblW w:type="pct" w:w="0.0"/>
-        <w:tblLook w:firstRow="1"/>
-        <w:tblCaption w:val="Network keyplayers based on individual centrality statistics"/>
-      </w:tblPr>
-      <w:tblGrid/>
-      <w:tr>
-        <w:trPr>
-          <w:cnfStyle w:firstRow="1"/>
-        </w:trPr>
-        <w:tc>
-          <w:tcPr>
-            <w:tcBorders>
-              <w:bottom w:val="single"/>
-            </w:tcBorders>
-            <w:vAlign w:val="bottom"/>
-          </w:tcPr>
-          <w:p>
-            <w:pPr>
-              <w:pStyle w:val="Compact"/>
-              <w:jc w:val="left"/>
-            </w:pPr>
-            <w:r>
-              <w:t xml:space="preserve">Statistic</w:t>
-            </w:r>
-          </w:p>
-        </w:tc>
-        <w:tc>
-          <w:tcPr>
-            <w:tcBorders>
-              <w:bottom w:val="single"/>
-            </w:tcBorders>
-            <w:vAlign w:val="bottom"/>
-          </w:tcPr>
-          <w:p>
-            <w:pPr>
-              <w:pStyle w:val="Compact"/>
-              <w:jc w:val="left"/>
-            </w:pPr>
-            <w:r>
-              <w:t xml:space="preserve">A</w:t>
-            </w:r>
-          </w:p>
-        </w:tc>
-        <w:tc>
-          <w:tcPr>
-            <w:tcBorders>
-              <w:bottom w:val="single"/>
-            </w:tcBorders>
-            <w:vAlign w:val="bottom"/>
-          </w:tcPr>
-          <w:p>
-            <w:pPr>
-              <w:pStyle w:val="Compact"/>
-              <w:jc w:val="left"/>
-            </w:pPr>
-            <w:r>
-              <w:t xml:space="preserve">B</w:t>
-            </w:r>
-          </w:p>
-        </w:tc>
-        <w:tc>
-          <w:tcPr>
-            <w:tcBorders>
-              <w:bottom w:val="single"/>
-            </w:tcBorders>
-            <w:vAlign w:val="bottom"/>
-          </w:tcPr>
-          <w:p>
-            <w:pPr>
-              <w:pStyle w:val="Compact"/>
-              <w:jc w:val="left"/>
-            </w:pPr>
-            <w:r>
-              <w:t xml:space="preserve">C</w:t>
-            </w:r>
-          </w:p>
-        </w:tc>
-      </w:tr>
-      <w:tr>
-        <w:tc>
-          <w:p>
-            <w:pPr>
-              <w:pStyle w:val="Compact"/>
-              <w:jc w:val="left"/>
-            </w:pPr>
-            <w:r>
-              <w:t xml:space="preserve">Closeness</w:t>
-            </w:r>
-          </w:p>
-        </w:tc>
-        <w:tc>
-          <w:p>
-            <w:pPr>
-              <w:pStyle w:val="Compact"/>
-              <w:jc w:val="left"/>
-            </w:pPr>
-            <w:r>
-              <w:t xml:space="preserve">Geissler, Franki</w:t>
-            </w:r>
-          </w:p>
-        </w:tc>
-        <w:tc>
-          <w:p>
-            <w:pPr>
-              <w:pStyle w:val="Compact"/>
-              <w:jc w:val="left"/>
-            </w:pPr>
-            <w:r>
-              <w:t xml:space="preserve">Jones, Brandon</w:t>
-            </w:r>
-          </w:p>
-        </w:tc>
-        <w:tc>
-          <w:p>
-            <w:pPr>
-              <w:pStyle w:val="Compact"/>
-              <w:jc w:val="left"/>
-            </w:pPr>
-            <w:r>
-              <w:t xml:space="preserve">Gordon, Mohamed</w:t>
-            </w:r>
-          </w:p>
-        </w:tc>
-      </w:tr>
-      <w:tr>
-        <w:tc>
-          <w:p>
-            <w:pPr>
-              <w:pStyle w:val="Compact"/>
-              <w:jc w:val="left"/>
-            </w:pPr>
-            <w:r>
-              <w:t xml:space="preserve">Betweenness</w:t>
-            </w:r>
-          </w:p>
-        </w:tc>
-        <w:tc>
-          <w:p>
-            <w:pPr>
-              <w:pStyle w:val="Compact"/>
-              <w:jc w:val="left"/>
-            </w:pPr>
-            <w:r>
-              <w:t xml:space="preserve">Radebaugh, Angel</w:t>
-            </w:r>
-          </w:p>
-        </w:tc>
-        <w:tc>
-          <w:p>
-            <w:pPr>
-              <w:pStyle w:val="Compact"/>
-              <w:jc w:val="left"/>
-            </w:pPr>
-            <w:r>
-              <w:t xml:space="preserve">Nixon, Tessa</w:t>
-            </w:r>
-          </w:p>
-        </w:tc>
-        <w:tc>
-          <w:p>
-            <w:pPr>
-              <w:pStyle w:val="Compact"/>
-              <w:jc w:val="left"/>
-            </w:pPr>
-            <w:r>
-              <w:t xml:space="preserve">Fernandez, Joel</w:t>
-            </w:r>
-          </w:p>
-        </w:tc>
-      </w:tr>
-      <w:tr>
-        <w:tc>
-          <w:p>
-            <w:pPr>
-              <w:pStyle w:val="Compact"/>
-              <w:jc w:val="left"/>
-            </w:pPr>
-            <w:r>
-              <w:t xml:space="preserve">Degree</w:t>
-            </w:r>
-          </w:p>
-        </w:tc>
-        <w:tc>
-          <w:p>
-            <w:pPr>
-              <w:pStyle w:val="Compact"/>
-              <w:jc w:val="left"/>
-            </w:pPr>
-            <w:r>
-              <w:t xml:space="preserve">Leyva, Jazmin</w:t>
-            </w:r>
-          </w:p>
-        </w:tc>
-        <w:tc>
-          <w:p>
-            <w:pPr>
-              <w:pStyle w:val="Compact"/>
-              <w:jc w:val="left"/>
-            </w:pPr>
-            <w:r>
-              <w:t xml:space="preserve">Radebaugh, Angel</w:t>
-            </w:r>
-          </w:p>
-        </w:tc>
-        <w:tc>
-          <w:p>
-            <w:pPr>
-              <w:pStyle w:val="Compact"/>
-              <w:jc w:val="left"/>
-            </w:pPr>
-            <w:r>
-              <w:t xml:space="preserve">Nixon, Tessa</w:t>
-            </w:r>
-          </w:p>
-        </w:tc>
-      </w:tr>
-      <w:tr>
-        <w:tc>
-          <w:p>
-            <w:pPr>
-              <w:pStyle w:val="Compact"/>
-              <w:jc w:val="left"/>
-            </w:pPr>
-            <w:r>
-              <w:t xml:space="preserve">Eigenvector</w:t>
-            </w:r>
-          </w:p>
-        </w:tc>
-        <w:tc>
-          <w:p>
-            <w:pPr>
-              <w:pStyle w:val="Compact"/>
-              <w:jc w:val="left"/>
-            </w:pPr>
-            <w:r>
-              <w:t xml:space="preserve">Adams, Dior</w:t>
-            </w:r>
-          </w:p>
-        </w:tc>
-        <w:tc>
-          <w:p>
-            <w:pPr>
-              <w:pStyle w:val="Compact"/>
-              <w:jc w:val="left"/>
-            </w:pPr>
-            <w:r>
-              <w:t xml:space="preserve">Shackelford, Matthew</w:t>
-            </w:r>
-          </w:p>
-        </w:tc>
-        <w:tc>
-          <w:p>
-            <w:pPr>
-              <w:pStyle w:val="Compact"/>
-              <w:jc w:val="left"/>
-            </w:pPr>
-            <w:r>
-              <w:t xml:space="preserve">Radebaugh, Angel</w:t>
-            </w:r>
-          </w:p>
-        </w:tc>
-      </w:tr>
-    </w:tbl>
-    <w:p>
-      <w:pPr>
-        <w:pStyle w:val="FigureWithCaption"/>
-      </w:pPr>
-      <w:r>
-        <w:drawing>
-          <wp:inline>
-            <wp:extent cx="5334000" cy="5334000"/>
-            <wp:effectExtent b="0" l="0" r="0" t="0"/>
-            <wp:docPr descr="Social network plot with keyplayers highlighted based on network statistics" id="1" name="Picture"/>
-            <a:graphic>
-              <a:graphicData uri="http://schemas.openxmlformats.org/drawingml/2006/picture">
-                <pic:pic>
-                  <pic:nvPicPr>
-                    <pic:cNvPr descr="Rmarkdown_test_files/figure-docx/unnamed-chunk-6-1.png" id="0" name="Picture"/>
-                    <pic:cNvPicPr>
-                      <a:picLocks noChangeArrowheads="1" noChangeAspect="1"/>
-                    </pic:cNvPicPr>
-                  </pic:nvPicPr>
-                  <pic:blipFill>
-                    <a:blip r:embed="rId30"/>
-                    <a:stretch>
-                      <a:fillRect/>
-                    </a:stretch>
-                  </pic:blipFill>
-                  <pic:spPr bwMode="auto">
-                    <a:xfrm>
-                      <a:off x="0" y="0"/>
-                      <a:ext cx="5334000" cy="5334000"/>
-                    </a:xfrm>
-                    <a:prstGeom prst="rect">
-                      <a:avLst/>
-                    </a:prstGeom>
-                    <a:noFill/>
-                    <a:ln w="9525">
-                      <a:noFill/>
-                      <a:headEnd/>
-                      <a:tailEnd/>
-                    </a:ln>
-                  </pic:spPr>
-                </pic:pic>
-              </a:graphicData>
-            </a:graphic>
-          </wp:inline>
-        </w:drawing>
-      </w:r>
-    </w:p>
-    <w:p>
-      <w:pPr>
-        <w:pStyle w:val="ImageCaption"/>
-      </w:pPr>
-      <w:r>
-        <w:t xml:space="preserve">Social network plot with keyplayers highlighted based on network statistics</w:t>
-      </w:r>
-    </w:p>
     <w:sectPr/>
   </w:body>
 </w:document>
@@ -1279,7 +940,7 @@
     </w:lvl>
   </w:abstractNum>
   <w:abstractNum w:abstractNumId="990">
-    <w:nsid w:val="9212125e"/>
+    <w:nsid w:val="6220769f"/>
     <w:multiLevelType w:val="multilevel"/>
     <w:lvl w:ilvl="0">
       <w:numFmt w:val="bullet"/>
@@ -1360,7 +1021,7 @@
     </w:lvl>
   </w:abstractNum>
   <w:abstractNum w:abstractNumId="991">
-    <w:nsid w:val="27ca06dd"/>
+    <w:nsid w:val="12df8213"/>
     <w:multiLevelType w:val="multilevel"/>
     <w:lvl w:ilvl="0">
       <w:numFmt w:val="bullet"/>

</xml_diff>